<commit_message>
Añadiendo nombre y apellidos a EnunciadoBash.docx
</commit_message>
<xml_diff>
--- a/EnunciadoBash.docx
+++ b/EnunciadoBash.docx
@@ -3,8 +3,6 @@
 <w:document xmlns:wpc="http://schemas.microsoft.com/office/word/2010/wordprocessingCanvas" xmlns:mc="http://schemas.openxmlformats.org/markup-compatibility/2006" xmlns:o="urn:schemas-microsoft-com:office:office" xmlns:r="http://schemas.openxmlformats.org/officeDocument/2006/relationships" xmlns:m="http://schemas.openxmlformats.org/officeDocument/2006/math" xmlns:v="urn:schemas-microsoft-com:vml" xmlns:wp14="http://schemas.microsoft.com/office/word/2010/wordprocessingDrawing" xmlns:wp="http://schemas.openxmlformats.org/drawingml/2006/wordprocessingDrawing" xmlns:w10="urn:schemas-microsoft-com:office:word" xmlns:w="http://schemas.openxmlformats.org/wordprocessingml/2006/main" xmlns:w14="http://schemas.microsoft.com/office/word/2010/wordml" xmlns:w15="http://schemas.microsoft.com/office/word/2012/wordml" xmlns:wpg="http://schemas.microsoft.com/office/word/2010/wordprocessingGroup" xmlns:wpi="http://schemas.microsoft.com/office/word/2010/wordprocessingInk" xmlns:wne="http://schemas.microsoft.com/office/word/2006/wordml" xmlns:wps="http://schemas.microsoft.com/office/word/2010/wordprocessingShape" mc:Ignorable="w14 w15 wp14">
   <w:body>
     <w:p>
-      <w:bookmarkStart w:id="0" w:name="_GoBack"/>
-      <w:bookmarkEnd w:id="0"/>
       <w:r>
         <w:t xml:space="preserve">Para la resolución de ciertas actividades necesitarás acceder al archivo de texto </w:t>
       </w:r>
@@ -15,7 +13,12 @@
         <w:t>Alumnos.txt</w:t>
       </w:r>
       <w:r>
-        <w:t>. En este archivo figuran datos ficticios de matrícula de alumnos. Échale un vistazo para entender su estructura.</w:t>
+        <w:t>. En este archivo figuran datos ficticios de m</w:t>
+      </w:r>
+      <w:bookmarkStart w:id="0" w:name="_GoBack"/>
+      <w:bookmarkEnd w:id="0"/>
+      <w:r>
+        <w:t>atrícula de alumnos. Échale un vistazo para entender su estructura.</w:t>
       </w:r>
       <w:r>
         <w:t xml:space="preserve"> La información que en él figura es </w:t>
@@ -963,6 +966,14 @@
               <w:szCs w:val="21"/>
             </w:rPr>
             <w:t>Nombre</w:t>
+          </w:r>
+          <w:r>
+            <w:rPr>
+              <w:b/>
+              <w:sz w:val="21"/>
+              <w:szCs w:val="21"/>
+            </w:rPr>
+            <w:t xml:space="preserve">  Enrique Izquierdo Jiménez</w:t>
           </w:r>
           <w:r>
             <w:rPr>

</xml_diff>